<commit_message>
complete Module 4 and lab3
</commit_message>
<xml_diff>
--- a/Лабораторная работа №2.docx
+++ b/Лабораторная работа №2.docx
@@ -9,7 +9,7 @@
           <w:rFonts w:ascii="Times" w:hAnsi="Times"/>
           <w:sz w:val="28"/>
           <w:szCs w:val="28"/>
-          <w:lang w:val="en-US"/>
+          <w:lang w:val="ru-RU"/>
         </w:rPr>
       </w:pPr>
       <w:r>
@@ -26,7 +26,7 @@
           <w:rFonts w:ascii="Times" w:hAnsi="Times"/>
           <w:sz w:val="28"/>
           <w:szCs w:val="28"/>
-          <w:lang w:val="en-US"/>
+          <w:lang w:val="ru-RU"/>
         </w:rPr>
         <w:t>2</w:t>
       </w:r>
@@ -646,7 +646,7 @@
           <w:bCs/>
           <w:sz w:val="28"/>
           <w:szCs w:val="28"/>
-          <w:lang w:val="en-US"/>
+          <w:lang w:val="ru-RU"/>
         </w:rPr>
         <w:t>:</w:t>
       </w:r>
@@ -952,18 +952,7 @@
           <w:szCs w:val="28"/>
           <w:lang w:val="ru-RU"/>
         </w:rPr>
-        <w:t>Результат выполнения работы</w:t>
-      </w:r>
-      <w:r>
-        <w:rPr>
-          <w:rFonts w:ascii="Times" w:hAnsi="Times"/>
-          <w:b/>
-          <w:bCs/>
-          <w:sz w:val="28"/>
-          <w:szCs w:val="28"/>
-          <w:lang w:val="en-US"/>
-        </w:rPr>
-        <w:t>:</w:t>
+        <w:t xml:space="preserve">Результат выполнения </w:t>
       </w:r>
     </w:p>
     <w:p>
@@ -991,9 +980,9 @@
         <w:lastRenderedPageBreak/>
         <w:drawing>
           <wp:inline distT="0" distB="0" distL="0" distR="0">
-            <wp:extent cx="5731510" cy="3962400"/>
-            <wp:effectExtent l="0" t="0" r="0" b="0"/>
-            <wp:docPr id="2" name="Picture 2"/>
+            <wp:extent cx="5731510" cy="3870325"/>
+            <wp:effectExtent l="0" t="0" r="0" b="3175"/>
+            <wp:docPr id="5" name="Picture 5"/>
             <wp:cNvGraphicFramePr>
               <a:graphicFrameLocks xmlns:a="http://schemas.openxmlformats.org/drawingml/2006/main" noChangeAspect="1"/>
             </wp:cNvGraphicFramePr>
@@ -1001,7 +990,7 @@
               <a:graphicData uri="http://schemas.openxmlformats.org/drawingml/2006/picture">
                 <pic:pic xmlns:pic="http://schemas.openxmlformats.org/drawingml/2006/picture">
                   <pic:nvPicPr>
-                    <pic:cNvPr id="2" name="Picture 2"/>
+                    <pic:cNvPr id="5" name="Picture 5"/>
                     <pic:cNvPicPr/>
                   </pic:nvPicPr>
                   <pic:blipFill>
@@ -1019,7 +1008,7 @@
                   <pic:spPr>
                     <a:xfrm>
                       <a:off x="0" y="0"/>
-                      <a:ext cx="5744368" cy="3971289"/>
+                      <a:ext cx="5731510" cy="3870325"/>
                     </a:xfrm>
                     <a:prstGeom prst="rect">
                       <a:avLst/>
@@ -1043,9 +1032,9 @@
         </w:rPr>
         <w:drawing>
           <wp:inline distT="0" distB="0" distL="0" distR="0">
-            <wp:extent cx="5729700" cy="4885509"/>
-            <wp:effectExtent l="0" t="0" r="0" b="4445"/>
-            <wp:docPr id="1" name="Picture 1"/>
+            <wp:extent cx="5731510" cy="2981325"/>
+            <wp:effectExtent l="0" t="0" r="0" b="3175"/>
+            <wp:docPr id="6" name="Picture 6"/>
             <wp:cNvGraphicFramePr>
               <a:graphicFrameLocks xmlns:a="http://schemas.openxmlformats.org/drawingml/2006/main" noChangeAspect="1"/>
             </wp:cNvGraphicFramePr>
@@ -1053,7 +1042,7 @@
               <a:graphicData uri="http://schemas.openxmlformats.org/drawingml/2006/picture">
                 <pic:pic xmlns:pic="http://schemas.openxmlformats.org/drawingml/2006/picture">
                   <pic:nvPicPr>
-                    <pic:cNvPr id="1" name="Picture 1"/>
+                    <pic:cNvPr id="6" name="Picture 6"/>
                     <pic:cNvPicPr/>
                   </pic:nvPicPr>
                   <pic:blipFill>
@@ -1071,7 +1060,7 @@
                   <pic:spPr>
                     <a:xfrm>
                       <a:off x="0" y="0"/>
-                      <a:ext cx="5761829" cy="4912905"/>
+                      <a:ext cx="5731510" cy="2981325"/>
                     </a:xfrm>
                     <a:prstGeom prst="rect">
                       <a:avLst/>
@@ -1083,19 +1072,59 @@
           </wp:inline>
         </w:drawing>
       </w:r>
-    </w:p>
-    <w:p>
-      <w:pPr>
-        <w:jc w:val="center"/>
+      <w:r>
         <w:rPr>
           <w:rFonts w:ascii="Times" w:hAnsi="Times"/>
           <w:b/>
           <w:bCs/>
+          <w:noProof/>
           <w:sz w:val="28"/>
           <w:szCs w:val="28"/>
           <w:lang w:val="en-US"/>
         </w:rPr>
-      </w:pPr>
+        <w:lastRenderedPageBreak/>
+        <w:drawing>
+          <wp:inline distT="0" distB="0" distL="0" distR="0">
+            <wp:extent cx="5731510" cy="3188970"/>
+            <wp:effectExtent l="0" t="0" r="0" b="0"/>
+            <wp:docPr id="7" name="Picture 7"/>
+            <wp:cNvGraphicFramePr>
+              <a:graphicFrameLocks xmlns:a="http://schemas.openxmlformats.org/drawingml/2006/main" noChangeAspect="1"/>
+            </wp:cNvGraphicFramePr>
+            <a:graphic xmlns:a="http://schemas.openxmlformats.org/drawingml/2006/main">
+              <a:graphicData uri="http://schemas.openxmlformats.org/drawingml/2006/picture">
+                <pic:pic xmlns:pic="http://schemas.openxmlformats.org/drawingml/2006/picture">
+                  <pic:nvPicPr>
+                    <pic:cNvPr id="7" name="Picture 7"/>
+                    <pic:cNvPicPr/>
+                  </pic:nvPicPr>
+                  <pic:blipFill>
+                    <a:blip r:embed="rId6" cstate="print">
+                      <a:extLst>
+                        <a:ext uri="{28A0092B-C50C-407E-A947-70E740481C1C}">
+                          <a14:useLocalDpi xmlns:a14="http://schemas.microsoft.com/office/drawing/2010/main" val="0"/>
+                        </a:ext>
+                      </a:extLst>
+                    </a:blip>
+                    <a:stretch>
+                      <a:fillRect/>
+                    </a:stretch>
+                  </pic:blipFill>
+                  <pic:spPr>
+                    <a:xfrm>
+                      <a:off x="0" y="0"/>
+                      <a:ext cx="5731510" cy="3188970"/>
+                    </a:xfrm>
+                    <a:prstGeom prst="rect">
+                      <a:avLst/>
+                    </a:prstGeom>
+                  </pic:spPr>
+                </pic:pic>
+              </a:graphicData>
+            </a:graphic>
+          </wp:inline>
+        </w:drawing>
+      </w:r>
     </w:p>
     <w:p>
       <w:pPr>
@@ -1135,7 +1164,7 @@
                     <pic:cNvPicPr/>
                   </pic:nvPicPr>
                   <pic:blipFill>
-                    <a:blip r:embed="rId6">
+                    <a:blip r:embed="rId7">
                       <a:extLst>
                         <a:ext uri="{28A0092B-C50C-407E-A947-70E740481C1C}">
                           <a14:useLocalDpi xmlns:a14="http://schemas.microsoft.com/office/drawing/2010/main" val="0"/>
@@ -1213,7 +1242,7 @@
                     <pic:cNvPicPr/>
                   </pic:nvPicPr>
                   <pic:blipFill>
-                    <a:blip r:embed="rId7">
+                    <a:blip r:embed="rId8">
                       <a:extLst>
                         <a:ext uri="{28A0092B-C50C-407E-A947-70E740481C1C}">
                           <a14:useLocalDpi xmlns:a14="http://schemas.microsoft.com/office/drawing/2010/main" val="0"/>

</xml_diff>